<commit_message>
Saved and then recommitted README changes.
</commit_message>
<xml_diff>
--- a/README.docx
+++ b/README.docx
@@ -52,7 +52,21 @@
           <w:b w:val="false"/>
           <w:bCs w:val="false"/>
         </w:rPr>
-        <w:t xml:space="preserve">This repo is for CSC 142’s assignment 2 (lab 1), which is about doing control flow and user input in Java. If-else, loops, and scanner objects are all discussed and practiced. </w:t>
+        <w:t xml:space="preserve">This is my code for a computer science college assignment, specifically CSC 142 lab 1 (assignment 2) with Solmaz Monir. </w:t>
+      </w:r>
+      <w:r>
+        <w:rPr>
+          <w:b w:val="false"/>
+          <w:bCs w:val="false"/>
+        </w:rPr>
+        <w:t>This week’s project is about</w:t>
+      </w:r>
+      <w:r>
+        <w:rPr>
+          <w:b w:val="false"/>
+          <w:bCs w:val="false"/>
+        </w:rPr>
+        <w:t xml:space="preserve"> control flow and user input in Java. If-else, loops, and scanner objects are all discussed and practiced. </w:t>
       </w:r>
     </w:p>
     <w:p>
@@ -318,6 +332,7 @@
       <w:pgNumType w:fmt="decimal"/>
       <w:formProt w:val="false"/>
       <w:textDirection w:val="lrTb"/>
+      <w:docGrid w:type="default" w:linePitch="100" w:charSpace="0"/>
     </w:sectPr>
   </w:body>
 </w:document>
@@ -337,7 +352,6 @@
     </w:rPrDefault>
     <w:pPrDefault>
       <w:pPr>
-        <w:widowControl/>
         <w:suppressAutoHyphens w:val="true"/>
       </w:pPr>
     </w:pPrDefault>
@@ -347,7 +361,10 @@
     <w:qFormat/>
     <w:pPr>
       <w:widowControl/>
+      <w:suppressAutoHyphens w:val="true"/>
       <w:bidi w:val="0"/>
+      <w:spacing w:before="0" w:after="0"/>
+      <w:jc w:val="start"/>
     </w:pPr>
     <w:rPr>
       <w:rFonts w:ascii="Liberation Serif" w:hAnsi="Liberation Serif" w:eastAsia="Noto Serif CJK SC" w:cs="Noto Sans Devanagari"/>

</xml_diff>